<commit_message>
10-19 finish chapter3 Update
</commit_message>
<xml_diff>
--- a/素材.docx
+++ b/素材.docx
@@ -5520,6 +5520,7 @@
       <w:pPr>
         <w:ind w:firstLine="480"/>
       </w:pPr>
+      <w:bookmarkStart w:id="0" w:name="_GoBack"/>
       <w:r>
         <w:rPr>
           <w:rFonts w:hint="eastAsia"/>
@@ -16736,7 +16737,7 @@
       <w:pPr>
         <w:ind w:firstLine="480"/>
         <w:rPr>
-          <w:szCs w:val="24"/>
+          <w:rFonts w:hint="eastAsia"/>
         </w:rPr>
       </w:pPr>
       <w:r>
@@ -18442,50 +18443,6 @@
           <w:szCs w:val="24"/>
         </w:rPr>
         <w:t>轨迹段形状相似距离为负数。</w:t>
-      </w:r>
-    </w:p>
-    <w:p>
-      <w:pPr>
-        <w:pStyle w:val="4"/>
-        <w:rPr>
-          <w:rFonts w:hint="eastAsia"/>
-          <w:sz w:val="24"/>
-        </w:rPr>
-      </w:pPr>
-      <w:r>
-        <w:rPr>
-          <w:rFonts w:hint="eastAsia"/>
-        </w:rPr>
-        <w:t>/</w:t>
-      </w:r>
-      <w:r>
-        <w:t xml:space="preserve">/ </w:t>
-      </w:r>
-      <w:proofErr w:type="spellStart"/>
-      <w:r>
-        <w:t>fixme</w:t>
-      </w:r>
-      <w:proofErr w:type="spellEnd"/>
-      <w:r>
-        <w:t xml:space="preserve">: </w:t>
-      </w:r>
-      <w:r>
-        <w:rPr>
-          <w:rFonts w:hint="eastAsia"/>
-        </w:rPr>
-        <w:t>第二种</w:t>
-      </w:r>
-      <w:r>
-        <w:t>情况和第三种情况记得</w:t>
-      </w:r>
-      <w:r>
-        <w:rPr>
-          <w:rFonts w:hint="eastAsia"/>
-        </w:rPr>
-        <w:t>附上</w:t>
-      </w:r>
-      <w:r>
-        <w:t>图片</w:t>
       </w:r>
     </w:p>
     <w:p>
@@ -27413,12 +27370,11 @@
         </m:oMath>
       </m:oMathPara>
     </w:p>
+    <w:bookmarkEnd w:id="0"/>
     <w:p>
       <w:pPr>
         <w:ind w:firstLineChars="0" w:firstLine="0"/>
       </w:pPr>
-      <w:bookmarkStart w:id="0" w:name="_GoBack"/>
-      <w:bookmarkEnd w:id="0"/>
     </w:p>
     <w:sectPr>
       <w:headerReference w:type="even" r:id="rId21"/>

</xml_diff>